<commit_message>
abstract and final corrections
</commit_message>
<xml_diff>
--- a/SchemaProposta.docx
+++ b/SchemaProposta.docx
@@ -203,13 +203,6 @@
     <w:p>
       <w:pPr>
         <w:rPr>
-          <w:lang w:val="it-IT"/>
-        </w:rPr>
-      </w:pPr>
-    </w:p>
-    <w:p>
-      <w:pPr>
-        <w:rPr>
           <w:lang w:val="en-US"/>
         </w:rPr>
       </w:pPr>
@@ -227,21 +220,12 @@
         </w:rPr>
         <w:t xml:space="preserve"> </w:t>
       </w:r>
-      <w:proofErr w:type="gramStart"/>
-      <w:r>
-        <w:rPr>
-          <w:lang w:val="en-US"/>
-        </w:rPr>
-        <w:t>…..</w:t>
-      </w:r>
-      <w:proofErr w:type="gramEnd"/>
-    </w:p>
-    <w:p>
-      <w:pPr>
-        <w:rPr>
-          <w:lang w:val="en-US"/>
-        </w:rPr>
-      </w:pPr>
+      <w:r>
+        <w:rPr>
+          <w:lang w:val="en-US"/>
+        </w:rPr>
+        <w:t xml:space="preserve">&amp; </w:t>
+      </w:r>
       <w:r>
         <w:rPr>
           <w:b/>
@@ -249,6 +233,14 @@
           <w:lang w:val="en-US"/>
         </w:rPr>
         <w:t>Abstract</w:t>
+      </w:r>
+      <w:r>
+        <w:rPr>
+          <w:b/>
+          <w:bCs/>
+          <w:lang w:val="en-US"/>
+        </w:rPr>
+        <w:t xml:space="preserve"> </w:t>
       </w:r>
       <w:proofErr w:type="gramStart"/>
       <w:r>
@@ -665,39 +657,6 @@
     </w:p>
     <w:p>
       <w:pPr>
-        <w:pStyle w:val="ListParagraph"/>
-        <w:numPr>
-          <w:ilvl w:val="1"/>
-          <w:numId w:val="2"/>
-        </w:numPr>
-        <w:rPr>
-          <w:lang w:val="en-US"/>
-        </w:rPr>
-      </w:pPr>
-      <w:proofErr w:type="spellStart"/>
-      <w:r>
-        <w:rPr>
-          <w:lang w:val="en-US"/>
-        </w:rPr>
-        <w:t>Porcata</w:t>
-      </w:r>
-      <w:proofErr w:type="spellEnd"/>
-      <w:r>
-        <w:rPr>
-          <w:lang w:val="en-US"/>
-        </w:rPr>
-        <w:t xml:space="preserve"> con Lasso</w:t>
-      </w:r>
-    </w:p>
-    <w:p>
-      <w:pPr>
-        <w:rPr>
-          <w:lang w:val="en-US"/>
-        </w:rPr>
-      </w:pPr>
-    </w:p>
-    <w:p>
-      <w:pPr>
         <w:rPr>
           <w:b/>
           <w:bCs/>
@@ -1003,14 +962,6 @@
         </w:rPr>
         <w:t>Focus on Preliminary results</w:t>
       </w:r>
-    </w:p>
-    <w:p>
-      <w:pPr>
-        <w:ind w:left="720"/>
-        <w:rPr>
-          <w:lang w:val="en-US"/>
-        </w:rPr>
-      </w:pPr>
     </w:p>
     <w:p>
       <w:pPr>

</xml_diff>